<commit_message>
bringing back daves changes
</commit_message>
<xml_diff>
--- a/Kmer-plan-2016/Kmer-plan-2016.docx
+++ b/Kmer-plan-2016/Kmer-plan-2016.docx
@@ -1,6 +1,6 @@
 
 <file path=word/document.xml><?xml version="1.0" encoding="utf-8"?>
-<w:document xmlns:wpc="http://schemas.microsoft.com/office/word/2010/wordprocessingCanvas" xmlns:mc="http://schemas.openxmlformats.org/markup-compatibility/2006" xmlns:o="urn:schemas-microsoft-com:office:office" xmlns:r="http://schemas.openxmlformats.org/officeDocument/2006/relationships" xmlns:m="http://schemas.openxmlformats.org/officeDocument/2006/math" xmlns:v="urn:schemas-microsoft-com:vml" xmlns:wp14="http://schemas.microsoft.com/office/word/2010/wordprocessingDrawing" xmlns:wp="http://schemas.openxmlformats.org/drawingml/2006/wordprocessingDrawing" xmlns:w10="urn:schemas-microsoft-com:office:word" xmlns:w="http://schemas.openxmlformats.org/wordprocessingml/2006/main" xmlns:w14="http://schemas.microsoft.com/office/word/2010/wordml" xmlns:w15="http://schemas.microsoft.com/office/word/2012/wordml" xmlns:wpg="http://schemas.microsoft.com/office/word/2010/wordprocessingGroup" xmlns:wpi="http://schemas.microsoft.com/office/word/2010/wordprocessingInk" xmlns:wne="http://schemas.microsoft.com/office/word/2006/wordml" xmlns:wps="http://schemas.microsoft.com/office/word/2010/wordprocessingShape" mc:Ignorable="w14 w15 wp14">
+<w:document xmlns:wpc="http://schemas.microsoft.com/office/word/2010/wordprocessingCanvas" xmlns:mo="http://schemas.microsoft.com/office/mac/office/2008/main" xmlns:mc="http://schemas.openxmlformats.org/markup-compatibility/2006" xmlns:mv="urn:schemas-microsoft-com:mac:vml" xmlns:o="urn:schemas-microsoft-com:office:office" xmlns:r="http://schemas.openxmlformats.org/officeDocument/2006/relationships" xmlns:m="http://schemas.openxmlformats.org/officeDocument/2006/math" xmlns:v="urn:schemas-microsoft-com:vml" xmlns:wp14="http://schemas.microsoft.com/office/word/2010/wordprocessingDrawing" xmlns:wp="http://schemas.openxmlformats.org/drawingml/2006/wordprocessingDrawing" xmlns:w10="urn:schemas-microsoft-com:office:word" xmlns:w="http://schemas.openxmlformats.org/wordprocessingml/2006/main" xmlns:w14="http://schemas.microsoft.com/office/word/2010/wordml" xmlns:wpg="http://schemas.microsoft.com/office/word/2010/wordprocessingGroup" xmlns:wpi="http://schemas.microsoft.com/office/word/2010/wordprocessingInk" xmlns:wne="http://schemas.microsoft.com/office/word/2006/wordml" xmlns:wps="http://schemas.microsoft.com/office/word/2010/wordprocessingShape" mc:Ignorable="w14 wp14">
   <w:body>
     <w:p>
       <w:pPr>
@@ -54,6 +54,7 @@
       </w:r>
     </w:p>
     <w:p>
+      <w:proofErr w:type="gramStart"/>
       <w:r>
         <w:rPr>
           <w:rFonts w:ascii="Courier New" w:hAnsi="Courier New" w:cs="Courier New"/>
@@ -71,9 +72,11 @@
       <w:r>
         <w:t>.</w:t>
       </w:r>
-    </w:p>
-    <w:p>
-      <w:proofErr w:type="spellStart"/>
+      <w:proofErr w:type="gramEnd"/>
+    </w:p>
+    <w:p>
+      <w:proofErr w:type="spellStart"/>
+      <w:proofErr w:type="gramStart"/>
       <w:r>
         <w:rPr>
           <w:rFonts w:ascii="Courier New" w:hAnsi="Courier New" w:cs="Courier New"/>
@@ -95,6 +98,7 @@
       <w:r>
         <w:t xml:space="preserve"> of length K.</w:t>
       </w:r>
+      <w:proofErr w:type="gramEnd"/>
     </w:p>
     <w:p/>
     <w:p>
@@ -559,11 +563,16 @@
       <w:r>
         <w:t xml:space="preserve"> is 1 or </w:t>
       </w:r>
+      <w:proofErr w:type="gramStart"/>
       <w:r>
         <w:t>2</w:t>
       </w:r>
       <w:r>
-        <w:t xml:space="preserve">, to represent which end the sequence is coming from. It is the last digit of the </w:t>
+        <w:t>,</w:t>
+      </w:r>
+      <w:proofErr w:type="gramEnd"/>
+      <w:r>
+        <w:t xml:space="preserve"> to represent which end the sequence is coming from. It is the last digit of the </w:t>
       </w:r>
       <w:proofErr w:type="spellStart"/>
       <w:r>
@@ -855,6 +864,7 @@
         <w:t xml:space="preserve"> </w:t>
       </w:r>
       <w:proofErr w:type="spellStart"/>
+      <w:proofErr w:type="gramStart"/>
       <w:r>
         <w:rPr>
           <w:rFonts w:ascii="Courier New" w:hAnsi="Courier New" w:cs="Courier New"/>
@@ -866,7 +876,14 @@
         <w:rPr>
           <w:rFonts w:ascii="Courier New" w:hAnsi="Courier New" w:cs="Courier New"/>
         </w:rPr>
-        <w:t>({(</w:t>
+        <w:t>(</w:t>
+      </w:r>
+      <w:proofErr w:type="gramEnd"/>
+      <w:r>
+        <w:rPr>
+          <w:rFonts w:ascii="Courier New" w:hAnsi="Courier New" w:cs="Courier New"/>
+        </w:rPr>
+        <w:t>{(</w:t>
       </w:r>
       <w:proofErr w:type="spellStart"/>
       <w:r>
@@ -1177,6 +1194,45 @@
       <w:r>
         <w:t>. Note that we reverse complement the second read of the pair so all sequences are read from the first strand.</w:t>
       </w:r>
+    </w:p>
+    <w:p/>
+    <w:p>
+      <w:r>
+        <w:rPr>
+          <w:b/>
+          <w:i/>
+        </w:rPr>
+        <w:t>Discussion:</w:t>
+      </w:r>
+      <w:r>
+        <w:t xml:space="preserve"> Feedback from Steve Biller is that direction shouldn’t make a difference, but that it might be good to add in each k-</w:t>
+      </w:r>
+      <w:proofErr w:type="spellStart"/>
+      <w:r>
+        <w:t>mer</w:t>
+      </w:r>
+      <w:proofErr w:type="spellEnd"/>
+      <w:r>
+        <w:t xml:space="preserve"> directly and also for its reverse complement. I would kind of like to keep it this way initially, and do the sanity checks. We could then reprocess the abundance matrix to add reverse-complement counts to every k-mer. If we do go that way, Vaughn Iverson points out we can eliminate half the k-</w:t>
+      </w:r>
+      <w:proofErr w:type="spellStart"/>
+      <w:r>
+        <w:t>mers</w:t>
+      </w:r>
+      <w:proofErr w:type="spellEnd"/>
+      <w:r>
+        <w:t xml:space="preserve"> by only storing for a k-</w:t>
+      </w:r>
+      <w:proofErr w:type="spellStart"/>
+      <w:r>
+        <w:t>mer</w:t>
+      </w:r>
+      <w:proofErr w:type="spellEnd"/>
+      <w:r>
+        <w:t xml:space="preserve"> string if it’s lexicographically less than its reverse complement. For example, store for ACG but not CGT, since ACG &lt; CGT.</w:t>
+      </w:r>
+      <w:bookmarkStart w:id="0" w:name="_GoBack"/>
+      <w:bookmarkEnd w:id="0"/>
     </w:p>
     <w:p/>
     <w:p>
@@ -1795,7 +1851,7 @@
       <w:r>
         <w:t xml:space="preserve">issimilarity: </w:t>
       </w:r>
-      <w:hyperlink r:id="rId4" w:history="1">
+      <w:hyperlink r:id="rId5" w:history="1">
         <w:r>
           <w:rPr>
             <w:rStyle w:val="Hyperlink"/>
@@ -1828,21 +1884,23 @@
       </w:r>
       <w:r>
         <w:br/>
+      </w:r>
+      <w:proofErr w:type="gramStart"/>
+      <w:r>
         <w:t xml:space="preserve">      </w:t>
       </w:r>
-      <w:proofErr w:type="gramStart"/>
-      <w:r>
-        <w:rPr>
-          <w:rFonts w:ascii="Courier New" w:hAnsi="Courier New" w:cs="Courier New"/>
-        </w:rPr>
-        <w:t>Array(</w:t>
+      <w:r>
+        <w:rPr>
+          <w:rFonts w:ascii="Courier New" w:hAnsi="Courier New" w:cs="Courier New"/>
+        </w:rPr>
+        <w:t>Array</w:t>
       </w:r>
       <w:proofErr w:type="gramEnd"/>
       <w:r>
         <w:rPr>
           <w:rFonts w:ascii="Courier New" w:hAnsi="Courier New" w:cs="Courier New"/>
         </w:rPr>
-        <w:t xml:space="preserve">frequency: </w:t>
+        <w:t xml:space="preserve">(frequency: </w:t>
       </w:r>
       <w:proofErr w:type="spellStart"/>
       <w:r>
@@ -1976,7 +2034,6 @@
     </w:p>
     <w:p>
       <w:r>
-        <w:lastRenderedPageBreak/>
         <w:t>Here are a few tests.</w:t>
       </w:r>
     </w:p>
@@ -2674,14 +2731,14 @@
         <w:rPr>
           <w:rFonts w:ascii="Courier New" w:hAnsi="Courier New" w:cs="Courier New"/>
         </w:rPr>
-        <w:t>non-zero</w:t>
+        <w:t>non</w:t>
       </w:r>
       <w:proofErr w:type="gramEnd"/>
       <w:r>
         <w:rPr>
           <w:rFonts w:ascii="Courier New" w:hAnsi="Courier New" w:cs="Courier New"/>
         </w:rPr>
-        <w:t xml:space="preserve"> = count(</w:t>
+        <w:t>-zero = count(</w:t>
       </w:r>
       <w:proofErr w:type="spellStart"/>
       <w:r>
@@ -2904,7 +2961,6 @@
         <w:rPr>
           <w:rFonts w:ascii="Courier New" w:hAnsi="Courier New" w:cs="Courier New"/>
         </w:rPr>
-        <w:lastRenderedPageBreak/>
         <w:t xml:space="preserve">   </w:t>
       </w:r>
       <w:proofErr w:type="gramStart"/>
@@ -2912,14 +2968,14 @@
         <w:rPr>
           <w:rFonts w:ascii="Courier New" w:hAnsi="Courier New" w:cs="Courier New"/>
         </w:rPr>
-        <w:t>non-zero</w:t>
+        <w:t>non</w:t>
       </w:r>
       <w:proofErr w:type="gramEnd"/>
       <w:r>
         <w:rPr>
           <w:rFonts w:ascii="Courier New" w:hAnsi="Courier New" w:cs="Courier New"/>
         </w:rPr>
-        <w:t xml:space="preserve"> = count(</w:t>
+        <w:t>-zero = count(</w:t>
       </w:r>
       <w:proofErr w:type="spellStart"/>
       <w:r>
@@ -3139,72 +3195,6 @@
         <w:t>[s2, *])</w:t>
       </w:r>
     </w:p>
-    <w:p>
-      <w:pPr>
-        <w:pStyle w:val="Heading2"/>
-      </w:pPr>
-    </w:p>
-    <w:p>
-      <w:pPr>
-        <w:pStyle w:val="Heading2"/>
-      </w:pPr>
-      <w:r>
-        <w:t>Diversity/Richness Indexes</w:t>
-      </w:r>
-    </w:p>
-    <w:p>
-      <w:bookmarkStart w:id="0" w:name="_GoBack"/>
-      <w:bookmarkEnd w:id="0"/>
-    </w:p>
-    <w:p>
-      <w:r>
-        <w:rPr>
-          <w:noProof/>
-        </w:rPr>
-        <w:drawing>
-          <wp:inline distT="0" distB="0" distL="0" distR="0" wp14:anchorId="13338093" wp14:editId="51456790">
-            <wp:extent cx="5486400" cy="3039745"/>
-            <wp:effectExtent l="0" t="0" r="0" b="8255"/>
-            <wp:docPr id="1" name="Picture 1"/>
-            <wp:cNvGraphicFramePr>
-              <a:graphicFrameLocks xmlns:a="http://schemas.openxmlformats.org/drawingml/2006/main" noChangeAspect="1"/>
-            </wp:cNvGraphicFramePr>
-            <a:graphic xmlns:a="http://schemas.openxmlformats.org/drawingml/2006/main">
-              <a:graphicData uri="http://schemas.openxmlformats.org/drawingml/2006/picture">
-                <pic:pic xmlns:pic="http://schemas.openxmlformats.org/drawingml/2006/picture">
-                  <pic:nvPicPr>
-                    <pic:cNvPr id="1" name="3B0A56E.tmp"/>
-                    <pic:cNvPicPr/>
-                  </pic:nvPicPr>
-                  <pic:blipFill>
-                    <a:blip r:embed="rId5">
-                      <a:extLst>
-                        <a:ext uri="{28A0092B-C50C-407E-A947-70E740481C1C}">
-                          <a14:useLocalDpi xmlns:a14="http://schemas.microsoft.com/office/drawing/2010/main" val="0"/>
-                        </a:ext>
-                      </a:extLst>
-                    </a:blip>
-                    <a:stretch>
-                      <a:fillRect/>
-                    </a:stretch>
-                  </pic:blipFill>
-                  <pic:spPr>
-                    <a:xfrm>
-                      <a:off x="0" y="0"/>
-                      <a:ext cx="5486400" cy="3039745"/>
-                    </a:xfrm>
-                    <a:prstGeom prst="rect">
-                      <a:avLst/>
-                    </a:prstGeom>
-                  </pic:spPr>
-                </pic:pic>
-              </a:graphicData>
-            </a:graphic>
-          </wp:inline>
-        </w:drawing>
-      </w:r>
-    </w:p>
-    <w:p/>
     <w:p>
       <w:pPr>
         <w:pStyle w:val="Heading2"/>
@@ -3282,15 +3272,19 @@
           <w:t>https://lvdmaaten.github.io/tsne/</w:t>
         </w:r>
       </w:hyperlink>
-      <w:r>
-        <w:t xml:space="preserve">) which he says has worked well for him. It appears that t-SNE needs similarities rather than differences. In that case, we might still use the pairwise differences array to get the </w:t>
+      <w:proofErr w:type="gramStart"/>
+      <w:r>
+        <w:t>) which</w:t>
+      </w:r>
+      <w:proofErr w:type="gramEnd"/>
+      <w:r>
+        <w:t xml:space="preserve"> he says has worked well for him. It appears that t-SNE needs similarities rather than differences. In that case, we might still use the pairwise differences array to get the </w:t>
       </w:r>
       <w:proofErr w:type="spellStart"/>
       <w:r>
         <w:rPr>
           <w:rFonts w:eastAsia="Times New Roman" w:cs="Times New Roman"/>
         </w:rPr>
-        <w:lastRenderedPageBreak/>
         <w:t>Sørensen</w:t>
       </w:r>
       <w:proofErr w:type="spellEnd"/>
@@ -3306,6 +3300,7 @@
         </w:rPr>
         <w:br/>
       </w:r>
+      <w:proofErr w:type="gramStart"/>
       <w:r>
         <w:rPr>
           <w:rFonts w:ascii="Courier New" w:eastAsia="Times New Roman" w:hAnsi="Courier New" w:cs="Courier New"/>
@@ -3320,6 +3315,7 @@
         <w:t>Sørensen</w:t>
       </w:r>
       <w:proofErr w:type="spellEnd"/>
+      <w:proofErr w:type="gramEnd"/>
       <w:r>
         <w:rPr>
           <w:rFonts w:ascii="Courier New" w:eastAsia="Times New Roman" w:hAnsi="Courier New" w:cs="Courier New"/>
@@ -3444,7 +3440,7 @@
 </file>
 
 <file path=word/styles.xml><?xml version="1.0" encoding="utf-8"?>
-<w:styles xmlns:mc="http://schemas.openxmlformats.org/markup-compatibility/2006" xmlns:r="http://schemas.openxmlformats.org/officeDocument/2006/relationships" xmlns:w="http://schemas.openxmlformats.org/wordprocessingml/2006/main" xmlns:w14="http://schemas.microsoft.com/office/word/2010/wordml" xmlns:w15="http://schemas.microsoft.com/office/word/2012/wordml" mc:Ignorable="w14 w15">
+<w:styles xmlns:mc="http://schemas.openxmlformats.org/markup-compatibility/2006" xmlns:r="http://schemas.openxmlformats.org/officeDocument/2006/relationships" xmlns:w="http://schemas.openxmlformats.org/wordprocessingml/2006/main" xmlns:w14="http://schemas.microsoft.com/office/word/2010/wordml" mc:Ignorable="w14">
   <w:docDefaults>
     <w:rPrDefault>
       <w:rPr>
@@ -3456,369 +3452,418 @@
     </w:rPrDefault>
     <w:pPrDefault/>
   </w:docDefaults>
-  <w:latentStyles w:defLockedState="0" w:defUIPriority="99" w:defSemiHidden="0" w:defUnhideWhenUsed="0" w:defQFormat="0" w:count="371">
-    <w:lsdException w:name="Normal" w:uiPriority="0" w:qFormat="1"/>
-    <w:lsdException w:name="heading 1" w:uiPriority="9" w:qFormat="1"/>
-    <w:lsdException w:name="heading 2" w:semiHidden="1" w:uiPriority="9" w:unhideWhenUsed="1" w:qFormat="1"/>
-    <w:lsdException w:name="heading 3" w:semiHidden="1" w:uiPriority="9" w:unhideWhenUsed="1" w:qFormat="1"/>
-    <w:lsdException w:name="heading 4" w:semiHidden="1" w:uiPriority="9" w:unhideWhenUsed="1" w:qFormat="1"/>
-    <w:lsdException w:name="heading 5" w:semiHidden="1" w:uiPriority="9" w:unhideWhenUsed="1" w:qFormat="1"/>
-    <w:lsdException w:name="heading 6" w:semiHidden="1" w:uiPriority="9" w:unhideWhenUsed="1" w:qFormat="1"/>
-    <w:lsdException w:name="heading 7" w:semiHidden="1" w:uiPriority="9" w:unhideWhenUsed="1" w:qFormat="1"/>
-    <w:lsdException w:name="heading 8" w:semiHidden="1" w:uiPriority="9" w:unhideWhenUsed="1" w:qFormat="1"/>
-    <w:lsdException w:name="heading 9" w:semiHidden="1" w:uiPriority="9" w:unhideWhenUsed="1" w:qFormat="1"/>
-    <w:lsdException w:name="index 1" w:semiHidden="1" w:unhideWhenUsed="1"/>
-    <w:lsdException w:name="index 2" w:semiHidden="1" w:unhideWhenUsed="1"/>
-    <w:lsdException w:name="index 3" w:semiHidden="1" w:unhideWhenUsed="1"/>
-    <w:lsdException w:name="index 4" w:semiHidden="1" w:unhideWhenUsed="1"/>
-    <w:lsdException w:name="index 5" w:semiHidden="1" w:unhideWhenUsed="1"/>
-    <w:lsdException w:name="index 6" w:semiHidden="1" w:unhideWhenUsed="1"/>
-    <w:lsdException w:name="index 7" w:semiHidden="1" w:unhideWhenUsed="1"/>
-    <w:lsdException w:name="index 8" w:semiHidden="1" w:unhideWhenUsed="1"/>
-    <w:lsdException w:name="index 9" w:semiHidden="1" w:unhideWhenUsed="1"/>
-    <w:lsdException w:name="toc 1" w:semiHidden="1" w:uiPriority="39" w:unhideWhenUsed="1"/>
-    <w:lsdException w:name="toc 2" w:semiHidden="1" w:uiPriority="39" w:unhideWhenUsed="1"/>
-    <w:lsdException w:name="toc 3" w:semiHidden="1" w:uiPriority="39" w:unhideWhenUsed="1"/>
-    <w:lsdException w:name="toc 4" w:semiHidden="1" w:uiPriority="39" w:unhideWhenUsed="1"/>
-    <w:lsdException w:name="toc 5" w:semiHidden="1" w:uiPriority="39" w:unhideWhenUsed="1"/>
-    <w:lsdException w:name="toc 6" w:semiHidden="1" w:uiPriority="39" w:unhideWhenUsed="1"/>
-    <w:lsdException w:name="toc 7" w:semiHidden="1" w:uiPriority="39" w:unhideWhenUsed="1"/>
-    <w:lsdException w:name="toc 8" w:semiHidden="1" w:uiPriority="39" w:unhideWhenUsed="1"/>
-    <w:lsdException w:name="toc 9" w:semiHidden="1" w:uiPriority="39" w:unhideWhenUsed="1"/>
-    <w:lsdException w:name="Normal Indent" w:semiHidden="1" w:unhideWhenUsed="1"/>
-    <w:lsdException w:name="footnote text" w:semiHidden="1" w:unhideWhenUsed="1"/>
-    <w:lsdException w:name="annotation text" w:semiHidden="1" w:unhideWhenUsed="1"/>
-    <w:lsdException w:name="header" w:semiHidden="1" w:unhideWhenUsed="1"/>
-    <w:lsdException w:name="footer" w:semiHidden="1" w:unhideWhenUsed="1"/>
-    <w:lsdException w:name="index heading" w:semiHidden="1" w:unhideWhenUsed="1"/>
-    <w:lsdException w:name="caption" w:semiHidden="1" w:uiPriority="35" w:unhideWhenUsed="1" w:qFormat="1"/>
-    <w:lsdException w:name="table of figures" w:semiHidden="1" w:unhideWhenUsed="1"/>
-    <w:lsdException w:name="envelope address" w:semiHidden="1" w:unhideWhenUsed="1"/>
-    <w:lsdException w:name="envelope return" w:semiHidden="1" w:unhideWhenUsed="1"/>
-    <w:lsdException w:name="footnote reference" w:semiHidden="1" w:unhideWhenUsed="1"/>
-    <w:lsdException w:name="annotation reference" w:semiHidden="1" w:unhideWhenUsed="1"/>
-    <w:lsdException w:name="line number" w:semiHidden="1" w:unhideWhenUsed="1"/>
-    <w:lsdException w:name="page number" w:semiHidden="1" w:unhideWhenUsed="1"/>
-    <w:lsdException w:name="endnote reference" w:semiHidden="1" w:unhideWhenUsed="1"/>
-    <w:lsdException w:name="endnote text" w:semiHidden="1" w:unhideWhenUsed="1"/>
-    <w:lsdException w:name="table of authorities" w:semiHidden="1" w:unhideWhenUsed="1"/>
-    <w:lsdException w:name="macro" w:semiHidden="1" w:unhideWhenUsed="1"/>
-    <w:lsdException w:name="toa heading" w:semiHidden="1" w:unhideWhenUsed="1"/>
-    <w:lsdException w:name="List" w:semiHidden="1" w:unhideWhenUsed="1"/>
-    <w:lsdException w:name="List Bullet" w:semiHidden="1" w:unhideWhenUsed="1"/>
-    <w:lsdException w:name="List Number" w:semiHidden="1" w:unhideWhenUsed="1"/>
-    <w:lsdException w:name="List 2" w:semiHidden="1" w:unhideWhenUsed="1"/>
-    <w:lsdException w:name="List 3" w:semiHidden="1" w:unhideWhenUsed="1"/>
-    <w:lsdException w:name="List 4" w:semiHidden="1" w:unhideWhenUsed="1"/>
-    <w:lsdException w:name="List 5" w:semiHidden="1" w:unhideWhenUsed="1"/>
-    <w:lsdException w:name="List Bullet 2" w:semiHidden="1" w:unhideWhenUsed="1"/>
-    <w:lsdException w:name="List Bullet 3" w:semiHidden="1" w:unhideWhenUsed="1"/>
-    <w:lsdException w:name="List Bullet 4" w:semiHidden="1" w:unhideWhenUsed="1"/>
-    <w:lsdException w:name="List Bullet 5" w:semiHidden="1" w:unhideWhenUsed="1"/>
-    <w:lsdException w:name="List Number 2" w:semiHidden="1" w:unhideWhenUsed="1"/>
-    <w:lsdException w:name="List Number 3" w:semiHidden="1" w:unhideWhenUsed="1"/>
-    <w:lsdException w:name="List Number 4" w:semiHidden="1" w:unhideWhenUsed="1"/>
-    <w:lsdException w:name="List Number 5" w:semiHidden="1" w:unhideWhenUsed="1"/>
-    <w:lsdException w:name="Title" w:uiPriority="10" w:qFormat="1"/>
-    <w:lsdException w:name="Closing" w:semiHidden="1" w:unhideWhenUsed="1"/>
-    <w:lsdException w:name="Signature" w:semiHidden="1" w:unhideWhenUsed="1"/>
-    <w:lsdException w:name="Default Paragraph Font" w:semiHidden="1" w:uiPriority="1" w:unhideWhenUsed="1"/>
-    <w:lsdException w:name="Body Text" w:semiHidden="1" w:unhideWhenUsed="1"/>
-    <w:lsdException w:name="Body Text Indent" w:semiHidden="1" w:unhideWhenUsed="1"/>
-    <w:lsdException w:name="List Continue" w:semiHidden="1" w:unhideWhenUsed="1"/>
-    <w:lsdException w:name="List Continue 2" w:semiHidden="1" w:unhideWhenUsed="1"/>
-    <w:lsdException w:name="List Continue 3" w:semiHidden="1" w:unhideWhenUsed="1"/>
-    <w:lsdException w:name="List Continue 4" w:semiHidden="1" w:unhideWhenUsed="1"/>
-    <w:lsdException w:name="List Continue 5" w:semiHidden="1" w:unhideWhenUsed="1"/>
-    <w:lsdException w:name="Message Header" w:semiHidden="1" w:unhideWhenUsed="1"/>
-    <w:lsdException w:name="Subtitle" w:uiPriority="11" w:qFormat="1"/>
-    <w:lsdException w:name="Salutation" w:semiHidden="1" w:unhideWhenUsed="1"/>
-    <w:lsdException w:name="Date" w:semiHidden="1" w:unhideWhenUsed="1"/>
-    <w:lsdException w:name="Body Text First Indent" w:semiHidden="1" w:unhideWhenUsed="1"/>
-    <w:lsdException w:name="Body Text First Indent 2" w:semiHidden="1" w:unhideWhenUsed="1"/>
-    <w:lsdException w:name="Note Heading" w:semiHidden="1" w:unhideWhenUsed="1"/>
-    <w:lsdException w:name="Body Text 2" w:semiHidden="1" w:unhideWhenUsed="1"/>
-    <w:lsdException w:name="Body Text 3" w:semiHidden="1" w:unhideWhenUsed="1"/>
-    <w:lsdException w:name="Body Text Indent 2" w:semiHidden="1" w:unhideWhenUsed="1"/>
-    <w:lsdException w:name="Body Text Indent 3" w:semiHidden="1" w:unhideWhenUsed="1"/>
-    <w:lsdException w:name="Block Text" w:semiHidden="1" w:unhideWhenUsed="1"/>
-    <w:lsdException w:name="Hyperlink" w:semiHidden="1" w:unhideWhenUsed="1"/>
-    <w:lsdException w:name="FollowedHyperlink" w:semiHidden="1" w:unhideWhenUsed="1"/>
-    <w:lsdException w:name="Strong" w:uiPriority="22" w:qFormat="1"/>
-    <w:lsdException w:name="Emphasis" w:uiPriority="20" w:qFormat="1"/>
-    <w:lsdException w:name="Document Map" w:semiHidden="1" w:unhideWhenUsed="1"/>
-    <w:lsdException w:name="Plain Text" w:semiHidden="1" w:unhideWhenUsed="1"/>
-    <w:lsdException w:name="E-mail Signature" w:semiHidden="1" w:unhideWhenUsed="1"/>
-    <w:lsdException w:name="HTML Top of Form" w:semiHidden="1" w:unhideWhenUsed="1"/>
-    <w:lsdException w:name="HTML Bottom of Form" w:semiHidden="1" w:unhideWhenUsed="1"/>
-    <w:lsdException w:name="Normal (Web)" w:semiHidden="1" w:unhideWhenUsed="1"/>
-    <w:lsdException w:name="HTML Acronym" w:semiHidden="1" w:unhideWhenUsed="1"/>
-    <w:lsdException w:name="HTML Address" w:semiHidden="1" w:unhideWhenUsed="1"/>
-    <w:lsdException w:name="HTML Cite" w:semiHidden="1" w:unhideWhenUsed="1"/>
-    <w:lsdException w:name="HTML Code" w:semiHidden="1" w:unhideWhenUsed="1"/>
-    <w:lsdException w:name="HTML Definition" w:semiHidden="1" w:unhideWhenUsed="1"/>
-    <w:lsdException w:name="HTML Keyboard" w:semiHidden="1" w:unhideWhenUsed="1"/>
-    <w:lsdException w:name="HTML Preformatted" w:semiHidden="1" w:unhideWhenUsed="1"/>
-    <w:lsdException w:name="HTML Sample" w:semiHidden="1" w:unhideWhenUsed="1"/>
-    <w:lsdException w:name="HTML Typewriter" w:semiHidden="1" w:unhideWhenUsed="1"/>
-    <w:lsdException w:name="HTML Variable" w:semiHidden="1" w:unhideWhenUsed="1"/>
-    <w:lsdException w:name="Normal Table" w:semiHidden="1" w:unhideWhenUsed="1"/>
-    <w:lsdException w:name="annotation subject" w:semiHidden="1" w:unhideWhenUsed="1"/>
-    <w:lsdException w:name="No List" w:semiHidden="1" w:unhideWhenUsed="1"/>
-    <w:lsdException w:name="Outline List 1" w:semiHidden="1" w:unhideWhenUsed="1"/>
-    <w:lsdException w:name="Outline List 2" w:semiHidden="1" w:unhideWhenUsed="1"/>
-    <w:lsdException w:name="Outline List 3" w:semiHidden="1" w:unhideWhenUsed="1"/>
-    <w:lsdException w:name="Table Simple 1" w:semiHidden="1" w:unhideWhenUsed="1"/>
-    <w:lsdException w:name="Table Simple 2" w:semiHidden="1" w:unhideWhenUsed="1"/>
-    <w:lsdException w:name="Table Simple 3" w:semiHidden="1" w:unhideWhenUsed="1"/>
-    <w:lsdException w:name="Table Classic 1" w:semiHidden="1" w:unhideWhenUsed="1"/>
-    <w:lsdException w:name="Table Classic 2" w:semiHidden="1" w:unhideWhenUsed="1"/>
-    <w:lsdException w:name="Table Classic 3" w:semiHidden="1" w:unhideWhenUsed="1"/>
-    <w:lsdException w:name="Table Classic 4" w:semiHidden="1" w:unhideWhenUsed="1"/>
-    <w:lsdException w:name="Table Colorful 1" w:semiHidden="1" w:unhideWhenUsed="1"/>
-    <w:lsdException w:name="Table Colorful 2" w:semiHidden="1" w:unhideWhenUsed="1"/>
-    <w:lsdException w:name="Table Colorful 3" w:semiHidden="1" w:unhideWhenUsed="1"/>
-    <w:lsdException w:name="Table Columns 1" w:semiHidden="1" w:unhideWhenUsed="1"/>
-    <w:lsdException w:name="Table Columns 2" w:semiHidden="1" w:unhideWhenUsed="1"/>
-    <w:lsdException w:name="Table Columns 3" w:semiHidden="1" w:unhideWhenUsed="1"/>
-    <w:lsdException w:name="Table Columns 4" w:semiHidden="1" w:unhideWhenUsed="1"/>
-    <w:lsdException w:name="Table Columns 5" w:semiHidden="1" w:unhideWhenUsed="1"/>
-    <w:lsdException w:name="Table Grid 1" w:semiHidden="1" w:unhideWhenUsed="1"/>
-    <w:lsdException w:name="Table Grid 2" w:semiHidden="1" w:unhideWhenUsed="1"/>
-    <w:lsdException w:name="Table Grid 3" w:semiHidden="1" w:unhideWhenUsed="1"/>
-    <w:lsdException w:name="Table Grid 4" w:semiHidden="1" w:unhideWhenUsed="1"/>
-    <w:lsdException w:name="Table Grid 5" w:semiHidden="1" w:unhideWhenUsed="1"/>
-    <w:lsdException w:name="Table Grid 6" w:semiHidden="1" w:unhideWhenUsed="1"/>
-    <w:lsdException w:name="Table Grid 7" w:semiHidden="1" w:unhideWhenUsed="1"/>
-    <w:lsdException w:name="Table Grid 8" w:semiHidden="1" w:unhideWhenUsed="1"/>
-    <w:lsdException w:name="Table List 1" w:semiHidden="1" w:unhideWhenUsed="1"/>
-    <w:lsdException w:name="Table List 2" w:semiHidden="1" w:unhideWhenUsed="1"/>
-    <w:lsdException w:name="Table List 3" w:semiHidden="1" w:unhideWhenUsed="1"/>
-    <w:lsdException w:name="Table List 4" w:semiHidden="1" w:unhideWhenUsed="1"/>
-    <w:lsdException w:name="Table List 5" w:semiHidden="1" w:unhideWhenUsed="1"/>
-    <w:lsdException w:name="Table List 6" w:semiHidden="1" w:unhideWhenUsed="1"/>
-    <w:lsdException w:name="Table List 7" w:semiHidden="1" w:unhideWhenUsed="1"/>
-    <w:lsdException w:name="Table List 8" w:semiHidden="1" w:unhideWhenUsed="1"/>
-    <w:lsdException w:name="Table 3D effects 1" w:semiHidden="1" w:unhideWhenUsed="1"/>
-    <w:lsdException w:name="Table 3D effects 2" w:semiHidden="1" w:unhideWhenUsed="1"/>
-    <w:lsdException w:name="Table 3D effects 3" w:semiHidden="1" w:unhideWhenUsed="1"/>
-    <w:lsdException w:name="Table Contemporary" w:semiHidden="1" w:unhideWhenUsed="1"/>
-    <w:lsdException w:name="Table Elegant" w:semiHidden="1" w:unhideWhenUsed="1"/>
-    <w:lsdException w:name="Table Professional" w:semiHidden="1" w:unhideWhenUsed="1"/>
-    <w:lsdException w:name="Table Subtle 1" w:semiHidden="1" w:unhideWhenUsed="1"/>
-    <w:lsdException w:name="Table Subtle 2" w:semiHidden="1" w:unhideWhenUsed="1"/>
-    <w:lsdException w:name="Table Web 1" w:semiHidden="1" w:unhideWhenUsed="1"/>
-    <w:lsdException w:name="Table Web 2" w:semiHidden="1" w:unhideWhenUsed="1"/>
-    <w:lsdException w:name="Table Web 3" w:semiHidden="1" w:unhideWhenUsed="1"/>
-    <w:lsdException w:name="Balloon Text" w:semiHidden="1" w:unhideWhenUsed="1"/>
-    <w:lsdException w:name="Table Grid" w:uiPriority="59"/>
-    <w:lsdException w:name="Table Theme" w:semiHidden="1" w:unhideWhenUsed="1"/>
-    <w:lsdException w:name="Placeholder Text" w:semiHidden="1"/>
-    <w:lsdException w:name="No Spacing" w:uiPriority="1" w:qFormat="1"/>
-    <w:lsdException w:name="Light Shading" w:uiPriority="60"/>
-    <w:lsdException w:name="Light List" w:uiPriority="61"/>
-    <w:lsdException w:name="Light Grid" w:uiPriority="62"/>
-    <w:lsdException w:name="Medium Shading 1" w:uiPriority="63"/>
-    <w:lsdException w:name="Medium Shading 2" w:uiPriority="64"/>
-    <w:lsdException w:name="Medium List 1" w:uiPriority="65"/>
-    <w:lsdException w:name="Medium List 2" w:uiPriority="66"/>
-    <w:lsdException w:name="Medium Grid 1" w:uiPriority="67"/>
-    <w:lsdException w:name="Medium Grid 2" w:uiPriority="68"/>
-    <w:lsdException w:name="Medium Grid 3" w:uiPriority="69"/>
-    <w:lsdException w:name="Dark List" w:uiPriority="70"/>
-    <w:lsdException w:name="Colorful Shading" w:uiPriority="71"/>
-    <w:lsdException w:name="Colorful List" w:uiPriority="72"/>
-    <w:lsdException w:name="Colorful Grid" w:uiPriority="73"/>
-    <w:lsdException w:name="Light Shading Accent 1" w:uiPriority="60"/>
-    <w:lsdException w:name="Light List Accent 1" w:uiPriority="61"/>
-    <w:lsdException w:name="Light Grid Accent 1" w:uiPriority="62"/>
-    <w:lsdException w:name="Medium Shading 1 Accent 1" w:uiPriority="63"/>
-    <w:lsdException w:name="Medium Shading 2 Accent 1" w:uiPriority="64"/>
-    <w:lsdException w:name="Medium List 1 Accent 1" w:uiPriority="65"/>
-    <w:lsdException w:name="Revision" w:semiHidden="1"/>
-    <w:lsdException w:name="List Paragraph" w:uiPriority="34" w:qFormat="1"/>
-    <w:lsdException w:name="Quote" w:uiPriority="29" w:qFormat="1"/>
-    <w:lsdException w:name="Intense Quote" w:uiPriority="30" w:qFormat="1"/>
-    <w:lsdException w:name="Medium List 2 Accent 1" w:uiPriority="66"/>
-    <w:lsdException w:name="Medium Grid 1 Accent 1" w:uiPriority="67"/>
-    <w:lsdException w:name="Medium Grid 2 Accent 1" w:uiPriority="68"/>
-    <w:lsdException w:name="Medium Grid 3 Accent 1" w:uiPriority="69"/>
-    <w:lsdException w:name="Dark List Accent 1" w:uiPriority="70"/>
-    <w:lsdException w:name="Colorful Shading Accent 1" w:uiPriority="71"/>
-    <w:lsdException w:name="Colorful List Accent 1" w:uiPriority="72"/>
-    <w:lsdException w:name="Colorful Grid Accent 1" w:uiPriority="73"/>
-    <w:lsdException w:name="Light Shading Accent 2" w:uiPriority="60"/>
-    <w:lsdException w:name="Light List Accent 2" w:uiPriority="61"/>
-    <w:lsdException w:name="Light Grid Accent 2" w:uiPriority="62"/>
-    <w:lsdException w:name="Medium Shading 1 Accent 2" w:uiPriority="63"/>
-    <w:lsdException w:name="Medium Shading 2 Accent 2" w:uiPriority="64"/>
-    <w:lsdException w:name="Medium List 1 Accent 2" w:uiPriority="65"/>
-    <w:lsdException w:name="Medium List 2 Accent 2" w:uiPriority="66"/>
-    <w:lsdException w:name="Medium Grid 1 Accent 2" w:uiPriority="67"/>
-    <w:lsdException w:name="Medium Grid 2 Accent 2" w:uiPriority="68"/>
-    <w:lsdException w:name="Medium Grid 3 Accent 2" w:uiPriority="69"/>
-    <w:lsdException w:name="Dark List Accent 2" w:uiPriority="70"/>
-    <w:lsdException w:name="Colorful Shading Accent 2" w:uiPriority="71"/>
-    <w:lsdException w:name="Colorful List Accent 2" w:uiPriority="72"/>
-    <w:lsdException w:name="Colorful Grid Accent 2" w:uiPriority="73"/>
-    <w:lsdException w:name="Light Shading Accent 3" w:uiPriority="60"/>
-    <w:lsdException w:name="Light List Accent 3" w:uiPriority="61"/>
-    <w:lsdException w:name="Light Grid Accent 3" w:uiPriority="62"/>
-    <w:lsdException w:name="Medium Shading 1 Accent 3" w:uiPriority="63"/>
-    <w:lsdException w:name="Medium Shading 2 Accent 3" w:uiPriority="64"/>
-    <w:lsdException w:name="Medium List 1 Accent 3" w:uiPriority="65"/>
-    <w:lsdException w:name="Medium List 2 Accent 3" w:uiPriority="66"/>
-    <w:lsdException w:name="Medium Grid 1 Accent 3" w:uiPriority="67"/>
-    <w:lsdException w:name="Medium Grid 2 Accent 3" w:uiPriority="68"/>
-    <w:lsdException w:name="Medium Grid 3 Accent 3" w:uiPriority="69"/>
-    <w:lsdException w:name="Dark List Accent 3" w:uiPriority="70"/>
-    <w:lsdException w:name="Colorful Shading Accent 3" w:uiPriority="71"/>
-    <w:lsdException w:name="Colorful List Accent 3" w:uiPriority="72"/>
-    <w:lsdException w:name="Colorful Grid Accent 3" w:uiPriority="73"/>
-    <w:lsdException w:name="Light Shading Accent 4" w:uiPriority="60"/>
-    <w:lsdException w:name="Light List Accent 4" w:uiPriority="61"/>
-    <w:lsdException w:name="Light Grid Accent 4" w:uiPriority="62"/>
-    <w:lsdException w:name="Medium Shading 1 Accent 4" w:uiPriority="63"/>
-    <w:lsdException w:name="Medium Shading 2 Accent 4" w:uiPriority="64"/>
-    <w:lsdException w:name="Medium List 1 Accent 4" w:uiPriority="65"/>
-    <w:lsdException w:name="Medium List 2 Accent 4" w:uiPriority="66"/>
-    <w:lsdException w:name="Medium Grid 1 Accent 4" w:uiPriority="67"/>
-    <w:lsdException w:name="Medium Grid 2 Accent 4" w:uiPriority="68"/>
-    <w:lsdException w:name="Medium Grid 3 Accent 4" w:uiPriority="69"/>
-    <w:lsdException w:name="Dark List Accent 4" w:uiPriority="70"/>
-    <w:lsdException w:name="Colorful Shading Accent 4" w:uiPriority="71"/>
-    <w:lsdException w:name="Colorful List Accent 4" w:uiPriority="72"/>
-    <w:lsdException w:name="Colorful Grid Accent 4" w:uiPriority="73"/>
-    <w:lsdException w:name="Light Shading Accent 5" w:uiPriority="60"/>
-    <w:lsdException w:name="Light List Accent 5" w:uiPriority="61"/>
-    <w:lsdException w:name="Light Grid Accent 5" w:uiPriority="62"/>
-    <w:lsdException w:name="Medium Shading 1 Accent 5" w:uiPriority="63"/>
-    <w:lsdException w:name="Medium Shading 2 Accent 5" w:uiPriority="64"/>
-    <w:lsdException w:name="Medium List 1 Accent 5" w:uiPriority="65"/>
-    <w:lsdException w:name="Medium List 2 Accent 5" w:uiPriority="66"/>
-    <w:lsdException w:name="Medium Grid 1 Accent 5" w:uiPriority="67"/>
-    <w:lsdException w:name="Medium Grid 2 Accent 5" w:uiPriority="68"/>
-    <w:lsdException w:name="Medium Grid 3 Accent 5" w:uiPriority="69"/>
-    <w:lsdException w:name="Dark List Accent 5" w:uiPriority="70"/>
-    <w:lsdException w:name="Colorful Shading Accent 5" w:uiPriority="71"/>
-    <w:lsdException w:name="Colorful List Accent 5" w:uiPriority="72"/>
-    <w:lsdException w:name="Colorful Grid Accent 5" w:uiPriority="73"/>
-    <w:lsdException w:name="Light Shading Accent 6" w:uiPriority="60"/>
-    <w:lsdException w:name="Light List Accent 6" w:uiPriority="61"/>
-    <w:lsdException w:name="Light Grid Accent 6" w:uiPriority="62"/>
-    <w:lsdException w:name="Medium Shading 1 Accent 6" w:uiPriority="63"/>
-    <w:lsdException w:name="Medium Shading 2 Accent 6" w:uiPriority="64"/>
-    <w:lsdException w:name="Medium List 1 Accent 6" w:uiPriority="65"/>
-    <w:lsdException w:name="Medium List 2 Accent 6" w:uiPriority="66"/>
-    <w:lsdException w:name="Medium Grid 1 Accent 6" w:uiPriority="67"/>
-    <w:lsdException w:name="Medium Grid 2 Accent 6" w:uiPriority="68"/>
-    <w:lsdException w:name="Medium Grid 3 Accent 6" w:uiPriority="69"/>
-    <w:lsdException w:name="Dark List Accent 6" w:uiPriority="70"/>
-    <w:lsdException w:name="Colorful Shading Accent 6" w:uiPriority="71"/>
-    <w:lsdException w:name="Colorful List Accent 6" w:uiPriority="72"/>
-    <w:lsdException w:name="Colorful Grid Accent 6" w:uiPriority="73"/>
-    <w:lsdException w:name="Subtle Emphasis" w:uiPriority="19" w:qFormat="1"/>
-    <w:lsdException w:name="Intense Emphasis" w:uiPriority="21" w:qFormat="1"/>
-    <w:lsdException w:name="Subtle Reference" w:uiPriority="31" w:qFormat="1"/>
-    <w:lsdException w:name="Intense Reference" w:uiPriority="32" w:qFormat="1"/>
-    <w:lsdException w:name="Book Title" w:uiPriority="33" w:qFormat="1"/>
-    <w:lsdException w:name="Bibliography" w:semiHidden="1" w:uiPriority="37" w:unhideWhenUsed="1"/>
-    <w:lsdException w:name="TOC Heading" w:semiHidden="1" w:uiPriority="39" w:unhideWhenUsed="1" w:qFormat="1"/>
-    <w:lsdException w:name="Grid Table 4" w:uiPriority="49"/>
-    <w:lsdException w:name="Grid Table 5 Dark" w:uiPriority="50"/>
-    <w:lsdException w:name="Grid Table 6 Colorful" w:uiPriority="51"/>
-    <w:lsdException w:name="Grid Table 7 Colorful" w:uiPriority="52"/>
-    <w:lsdException w:name="Grid Table 1 Light Accent 1" w:uiPriority="46"/>
-    <w:lsdException w:name="Grid Table 2 Accent 1" w:uiPriority="47"/>
-    <w:lsdException w:name="Grid Table 3 Accent 1" w:uiPriority="48"/>
-    <w:lsdException w:name="Grid Table 4 Accent 1" w:uiPriority="49"/>
-    <w:lsdException w:name="Grid Table 5 Dark Accent 1" w:uiPriority="50"/>
-    <w:lsdException w:name="Grid Table 6 Colorful Accent 1" w:uiPriority="51"/>
-    <w:lsdException w:name="Grid Table 7 Colorful Accent 1" w:uiPriority="52"/>
-    <w:lsdException w:name="Grid Table 1 Light Accent 2" w:uiPriority="46"/>
-    <w:lsdException w:name="Grid Table 2 Accent 2" w:uiPriority="47"/>
-    <w:lsdException w:name="Grid Table 3 Accent 2" w:uiPriority="48"/>
-    <w:lsdException w:name="Grid Table 4 Accent 2" w:uiPriority="49"/>
-    <w:lsdException w:name="Grid Table 5 Dark Accent 2" w:uiPriority="50"/>
-    <w:lsdException w:name="Grid Table 6 Colorful Accent 2" w:uiPriority="51"/>
-    <w:lsdException w:name="Grid Table 7 Colorful Accent 2" w:uiPriority="52"/>
-    <w:lsdException w:name="Grid Table 1 Light Accent 3" w:uiPriority="46"/>
-    <w:lsdException w:name="Grid Table 2 Accent 3" w:uiPriority="47"/>
-    <w:lsdException w:name="Grid Table 3 Accent 3" w:uiPriority="48"/>
-    <w:lsdException w:name="Grid Table 4 Accent 3" w:uiPriority="49"/>
-    <w:lsdException w:name="Grid Table 5 Dark Accent 3" w:uiPriority="50"/>
-    <w:lsdException w:name="Grid Table 6 Colorful Accent 3" w:uiPriority="51"/>
-    <w:lsdException w:name="Grid Table 7 Colorful Accent 3" w:uiPriority="52"/>
-    <w:lsdException w:name="Grid Table 1 Light Accent 4" w:uiPriority="46"/>
-    <w:lsdException w:name="Grid Table 2 Accent 4" w:uiPriority="47"/>
-    <w:lsdException w:name="Grid Table 3 Accent 4" w:uiPriority="48"/>
-    <w:lsdException w:name="Grid Table 4 Accent 4" w:uiPriority="49"/>
-    <w:lsdException w:name="Grid Table 5 Dark Accent 4" w:uiPriority="50"/>
-    <w:lsdException w:name="Grid Table 6 Colorful Accent 4" w:uiPriority="51"/>
-    <w:lsdException w:name="Grid Table 7 Colorful Accent 4" w:uiPriority="52"/>
-    <w:lsdException w:name="Grid Table 1 Light Accent 5" w:uiPriority="46"/>
-    <w:lsdException w:name="Grid Table 2 Accent 5" w:uiPriority="47"/>
-    <w:lsdException w:name="Grid Table 3 Accent 5" w:uiPriority="48"/>
-    <w:lsdException w:name="Grid Table 4 Accent 5" w:uiPriority="49"/>
-    <w:lsdException w:name="Grid Table 5 Dark Accent 5" w:uiPriority="50"/>
-    <w:lsdException w:name="Grid Table 6 Colorful Accent 5" w:uiPriority="51"/>
-    <w:lsdException w:name="Grid Table 7 Colorful Accent 5" w:uiPriority="52"/>
-    <w:lsdException w:name="Grid Table 1 Light Accent 6" w:uiPriority="46"/>
-    <w:lsdException w:name="Grid Table 2 Accent 6" w:uiPriority="47"/>
-    <w:lsdException w:name="Grid Table 3 Accent 6" w:uiPriority="48"/>
-    <w:lsdException w:name="Grid Table 4 Accent 6" w:uiPriority="49"/>
-    <w:lsdException w:name="Grid Table 5 Dark Accent 6" w:uiPriority="50"/>
-    <w:lsdException w:name="Grid Table 6 Colorful Accent 6" w:uiPriority="51"/>
-    <w:lsdException w:name="Grid Table 7 Colorful Accent 6" w:uiPriority="52"/>
-    <w:lsdException w:name="List Table 1 Light" w:uiPriority="46"/>
-    <w:lsdException w:name="List Table 2" w:uiPriority="47"/>
-    <w:lsdException w:name="List Table 3" w:uiPriority="48"/>
-    <w:lsdException w:name="List Table 4" w:uiPriority="49"/>
-    <w:lsdException w:name="List Table 5 Dark" w:uiPriority="50"/>
-    <w:lsdException w:name="List Table 6 Colorful" w:uiPriority="51"/>
-    <w:lsdException w:name="List Table 7 Colorful" w:uiPriority="52"/>
-    <w:lsdException w:name="List Table 1 Light Accent 1" w:uiPriority="46"/>
-    <w:lsdException w:name="List Table 2 Accent 1" w:uiPriority="47"/>
-    <w:lsdException w:name="List Table 3 Accent 1" w:uiPriority="48"/>
-    <w:lsdException w:name="List Table 4 Accent 1" w:uiPriority="49"/>
-    <w:lsdException w:name="List Table 5 Dark Accent 1" w:uiPriority="50"/>
-    <w:lsdException w:name="List Table 6 Colorful Accent 1" w:uiPriority="51"/>
-    <w:lsdException w:name="List Table 7 Colorful Accent 1" w:uiPriority="52"/>
-    <w:lsdException w:name="List Table 1 Light Accent 2" w:uiPriority="46"/>
-    <w:lsdException w:name="List Table 2 Accent 2" w:uiPriority="47"/>
-    <w:lsdException w:name="List Table 3 Accent 2" w:uiPriority="48"/>
-    <w:lsdException w:name="List Table 4 Accent 2" w:uiPriority="49"/>
-    <w:lsdException w:name="List Table 5 Dark Accent 2" w:uiPriority="50"/>
-    <w:lsdException w:name="List Table 6 Colorful Accent 2" w:uiPriority="51"/>
-    <w:lsdException w:name="List Table 7 Colorful Accent 2" w:uiPriority="52"/>
-    <w:lsdException w:name="List Table 1 Light Accent 3" w:uiPriority="46"/>
-    <w:lsdException w:name="List Table 2 Accent 3" w:uiPriority="47"/>
-    <w:lsdException w:name="List Table 3 Accent 3" w:uiPriority="48"/>
-    <w:lsdException w:name="List Table 4 Accent 3" w:uiPriority="49"/>
-    <w:lsdException w:name="List Table 5 Dark Accent 3" w:uiPriority="50"/>
-    <w:lsdException w:name="List Table 6 Colorful Accent 3" w:uiPriority="51"/>
-    <w:lsdException w:name="List Table 7 Colorful Accent 3" w:uiPriority="52"/>
-    <w:lsdException w:name="List Table 1 Light Accent 4" w:uiPriority="46"/>
-    <w:lsdException w:name="List Table 2 Accent 4" w:uiPriority="47"/>
-    <w:lsdException w:name="List Table 3 Accent 4" w:uiPriority="48"/>
-    <w:lsdException w:name="List Table 4 Accent 4" w:uiPriority="49"/>
-    <w:lsdException w:name="List Table 5 Dark Accent 4" w:uiPriority="50"/>
-    <w:lsdException w:name="List Table 6 Colorful Accent 4" w:uiPriority="51"/>
-    <w:lsdException w:name="List Table 7 Colorful Accent 4" w:uiPriority="52"/>
-    <w:lsdException w:name="List Table 1 Light Accent 5" w:uiPriority="46"/>
-    <w:lsdException w:name="List Table 2 Accent 5" w:uiPriority="47"/>
-    <w:lsdException w:name="List Table 3 Accent 5" w:uiPriority="48"/>
-    <w:lsdException w:name="List Table 4 Accent 5" w:uiPriority="49"/>
-    <w:lsdException w:name="List Table 5 Dark Accent 5" w:uiPriority="50"/>
-    <w:lsdException w:name="List Table 6 Colorful Accent 5" w:uiPriority="51"/>
-    <w:lsdException w:name="List Table 7 Colorful Accent 5" w:uiPriority="52"/>
-    <w:lsdException w:name="List Table 1 Light Accent 6" w:uiPriority="46"/>
-    <w:lsdException w:name="List Table 2 Accent 6" w:uiPriority="47"/>
-    <w:lsdException w:name="List Table 3 Accent 6" w:uiPriority="48"/>
-    <w:lsdException w:name="List Table 4 Accent 6" w:uiPriority="49"/>
-    <w:lsdException w:name="List Table 5 Dark Accent 6" w:uiPriority="50"/>
-    <w:lsdException w:name="List Table 6 Colorful Accent 6" w:uiPriority="51"/>
-    <w:lsdException w:name="List Table 7 Colorful Accent 6" w:uiPriority="52"/>
+  <w:latentStyles w:defLockedState="0" w:defUIPriority="99" w:defSemiHidden="1" w:defUnhideWhenUsed="1" w:defQFormat="0" w:count="276">
+    <w:lsdException w:name="Normal" w:semiHidden="0" w:uiPriority="0" w:unhideWhenUsed="0" w:qFormat="1"/>
+    <w:lsdException w:name="heading 1" w:semiHidden="0" w:uiPriority="9" w:unhideWhenUsed="0" w:qFormat="1"/>
+    <w:lsdException w:name="heading 2" w:uiPriority="9" w:qFormat="1"/>
+    <w:lsdException w:name="heading 3" w:uiPriority="9" w:qFormat="1"/>
+    <w:lsdException w:name="heading 4" w:uiPriority="9" w:qFormat="1"/>
+    <w:lsdException w:name="heading 5" w:uiPriority="9" w:qFormat="1"/>
+    <w:lsdException w:name="heading 6" w:uiPriority="9" w:qFormat="1"/>
+    <w:lsdException w:name="heading 7" w:uiPriority="9" w:qFormat="1"/>
+    <w:lsdException w:name="heading 8" w:uiPriority="9" w:qFormat="1"/>
+    <w:lsdException w:name="heading 9" w:uiPriority="9" w:qFormat="1"/>
+    <w:lsdException w:name="toc 1" w:uiPriority="39"/>
+    <w:lsdException w:name="toc 2" w:uiPriority="39"/>
+    <w:lsdException w:name="toc 3" w:uiPriority="39"/>
+    <w:lsdException w:name="toc 4" w:uiPriority="39"/>
+    <w:lsdException w:name="toc 5" w:uiPriority="39"/>
+    <w:lsdException w:name="toc 6" w:uiPriority="39"/>
+    <w:lsdException w:name="toc 7" w:uiPriority="39"/>
+    <w:lsdException w:name="toc 8" w:uiPriority="39"/>
+    <w:lsdException w:name="toc 9" w:uiPriority="39"/>
+    <w:lsdException w:name="caption" w:uiPriority="35" w:qFormat="1"/>
+    <w:lsdException w:name="Title" w:semiHidden="0" w:uiPriority="10" w:unhideWhenUsed="0" w:qFormat="1"/>
+    <w:lsdException w:name="Default Paragraph Font" w:uiPriority="1"/>
+    <w:lsdException w:name="Subtitle" w:semiHidden="0" w:uiPriority="11" w:unhideWhenUsed="0" w:qFormat="1"/>
+    <w:lsdException w:name="Strong" w:semiHidden="0" w:uiPriority="22" w:unhideWhenUsed="0" w:qFormat="1"/>
+    <w:lsdException w:name="Emphasis" w:semiHidden="0" w:uiPriority="20" w:unhideWhenUsed="0" w:qFormat="1"/>
+    <w:lsdException w:name="Table Grid" w:semiHidden="0" w:uiPriority="59" w:unhideWhenUsed="0"/>
+    <w:lsdException w:name="Placeholder Text" w:unhideWhenUsed="0"/>
+    <w:lsdException w:name="No Spacing" w:uiPriority="1" w:unhideWhenUsed="0" w:qFormat="1"/>
+    <w:lsdException w:name="Light Shading" w:semiHidden="0" w:uiPriority="60" w:unhideWhenUsed="0"/>
+    <w:lsdException w:name="Light List" w:semiHidden="0" w:uiPriority="61" w:unhideWhenUsed="0"/>
+    <w:lsdException w:name="Light Grid" w:semiHidden="0" w:uiPriority="62" w:unhideWhenUsed="0"/>
+    <w:lsdException w:name="Medium Shading 1" w:semiHidden="0" w:uiPriority="63" w:unhideWhenUsed="0"/>
+    <w:lsdException w:name="Medium Shading 2" w:semiHidden="0" w:uiPriority="64" w:unhideWhenUsed="0"/>
+    <w:lsdException w:name="Medium List 1" w:semiHidden="0" w:uiPriority="65" w:unhideWhenUsed="0"/>
+    <w:lsdException w:name="Medium List 2" w:semiHidden="0" w:uiPriority="66" w:unhideWhenUsed="0"/>
+    <w:lsdException w:name="Medium Grid 1" w:semiHidden="0" w:uiPriority="67" w:unhideWhenUsed="0"/>
+    <w:lsdException w:name="Medium Grid 2" w:semiHidden="0" w:uiPriority="68" w:unhideWhenUsed="0"/>
+    <w:lsdException w:name="Medium Grid 3" w:semiHidden="0" w:uiPriority="69" w:unhideWhenUsed="0"/>
+    <w:lsdException w:name="Dark List" w:semiHidden="0" w:uiPriority="70" w:unhideWhenUsed="0"/>
+    <w:lsdException w:name="Colorful Shading" w:semiHidden="0" w:uiPriority="71" w:unhideWhenUsed="0"/>
+    <w:lsdException w:name="Colorful List" w:semiHidden="0" w:uiPriority="72" w:unhideWhenUsed="0"/>
+    <w:lsdException w:name="Colorful Grid" w:semiHidden="0" w:uiPriority="73" w:unhideWhenUsed="0"/>
+    <w:lsdException w:name="Light Shading Accent 1" w:semiHidden="0" w:uiPriority="60" w:unhideWhenUsed="0"/>
+    <w:lsdException w:name="Light List Accent 1" w:semiHidden="0" w:uiPriority="61" w:unhideWhenUsed="0"/>
+    <w:lsdException w:name="Light Grid Accent 1" w:semiHidden="0" w:uiPriority="62" w:unhideWhenUsed="0"/>
+    <w:lsdException w:name="Medium Shading 1 Accent 1" w:semiHidden="0" w:uiPriority="63" w:unhideWhenUsed="0"/>
+    <w:lsdException w:name="Medium Shading 2 Accent 1" w:semiHidden="0" w:uiPriority="64" w:unhideWhenUsed="0"/>
+    <w:lsdException w:name="Medium List 1 Accent 1" w:semiHidden="0" w:uiPriority="65" w:unhideWhenUsed="0"/>
+    <w:lsdException w:name="Revision" w:unhideWhenUsed="0"/>
+    <w:lsdException w:name="List Paragraph" w:semiHidden="0" w:uiPriority="34" w:unhideWhenUsed="0" w:qFormat="1"/>
+    <w:lsdException w:name="Quote" w:semiHidden="0" w:uiPriority="29" w:unhideWhenUsed="0" w:qFormat="1"/>
+    <w:lsdException w:name="Intense Quote" w:semiHidden="0" w:uiPriority="30" w:unhideWhenUsed="0" w:qFormat="1"/>
+    <w:lsdException w:name="Medium List 2 Accent 1" w:semiHidden="0" w:uiPriority="66" w:unhideWhenUsed="0"/>
+    <w:lsdException w:name="Medium Grid 1 Accent 1" w:semiHidden="0" w:uiPriority="67" w:unhideWhenUsed="0"/>
+    <w:lsdException w:name="Medium Grid 2 Accent 1" w:semiHidden="0" w:uiPriority="68" w:unhideWhenUsed="0"/>
+    <w:lsdException w:name="Medium Grid 3 Accent 1" w:semiHidden="0" w:uiPriority="69" w:unhideWhenUsed="0"/>
+    <w:lsdException w:name="Dark List Accent 1" w:semiHidden="0" w:uiPriority="70" w:unhideWhenUsed="0"/>
+    <w:lsdException w:name="Colorful Shading Accent 1" w:semiHidden="0" w:uiPriority="71" w:unhideWhenUsed="0"/>
+    <w:lsdException w:name="Colorful List Accent 1" w:semiHidden="0" w:uiPriority="72" w:unhideWhenUsed="0"/>
+    <w:lsdException w:name="Colorful Grid Accent 1" w:semiHidden="0" w:uiPriority="73" w:unhideWhenUsed="0"/>
+    <w:lsdException w:name="Light Shading Accent 2" w:semiHidden="0" w:uiPriority="60" w:unhideWhenUsed="0"/>
+    <w:lsdException w:name="Light List Accent 2" w:semiHidden="0" w:uiPriority="61" w:unhideWhenUsed="0"/>
+    <w:lsdException w:name="Light Grid Accent 2" w:semiHidden="0" w:uiPriority="62" w:unhideWhenUsed="0"/>
+    <w:lsdException w:name="Medium Shading 1 Accent 2" w:semiHidden="0" w:uiPriority="63" w:unhideWhenUsed="0"/>
+    <w:lsdException w:name="Medium Shading 2 Accent 2" w:semiHidden="0" w:uiPriority="64" w:unhideWhenUsed="0"/>
+    <w:lsdException w:name="Medium List 1 Accent 2" w:semiHidden="0" w:uiPriority="65" w:unhideWhenUsed="0"/>
+    <w:lsdException w:name="Medium List 2 Accent 2" w:semiHidden="0" w:uiPriority="66" w:unhideWhenUsed="0"/>
+    <w:lsdException w:name="Medium Grid 1 Accent 2" w:semiHidden="0" w:uiPriority="67" w:unhideWhenUsed="0"/>
+    <w:lsdException w:name="Medium Grid 2 Accent 2" w:semiHidden="0" w:uiPriority="68" w:unhideWhenUsed="0"/>
+    <w:lsdException w:name="Medium Grid 3 Accent 2" w:semiHidden="0" w:uiPriority="69" w:unhideWhenUsed="0"/>
+    <w:lsdException w:name="Dark List Accent 2" w:semiHidden="0" w:uiPriority="70" w:unhideWhenUsed="0"/>
+    <w:lsdException w:name="Colorful Shading Accent 2" w:semiHidden="0" w:uiPriority="71" w:unhideWhenUsed="0"/>
+    <w:lsdException w:name="Colorful List Accent 2" w:semiHidden="0" w:uiPriority="72" w:unhideWhenUsed="0"/>
+    <w:lsdException w:name="Colorful Grid Accent 2" w:semiHidden="0" w:uiPriority="73" w:unhideWhenUsed="0"/>
+    <w:lsdException w:name="Light Shading Accent 3" w:semiHidden="0" w:uiPriority="60" w:unhideWhenUsed="0"/>
+    <w:lsdException w:name="Light List Accent 3" w:semiHidden="0" w:uiPriority="61" w:unhideWhenUsed="0"/>
+    <w:lsdException w:name="Light Grid Accent 3" w:semiHidden="0" w:uiPriority="62" w:unhideWhenUsed="0"/>
+    <w:lsdException w:name="Medium Shading 1 Accent 3" w:semiHidden="0" w:uiPriority="63" w:unhideWhenUsed="0"/>
+    <w:lsdException w:name="Medium Shading 2 Accent 3" w:semiHidden="0" w:uiPriority="64" w:unhideWhenUsed="0"/>
+    <w:lsdException w:name="Medium List 1 Accent 3" w:semiHidden="0" w:uiPriority="65" w:unhideWhenUsed="0"/>
+    <w:lsdException w:name="Medium List 2 Accent 3" w:semiHidden="0" w:uiPriority="66" w:unhideWhenUsed="0"/>
+    <w:lsdException w:name="Medium Grid 1 Accent 3" w:semiHidden="0" w:uiPriority="67" w:unhideWhenUsed="0"/>
+    <w:lsdException w:name="Medium Grid 2 Accent 3" w:semiHidden="0" w:uiPriority="68" w:unhideWhenUsed="0"/>
+    <w:lsdException w:name="Medium Grid 3 Accent 3" w:semiHidden="0" w:uiPriority="69" w:unhideWhenUsed="0"/>
+    <w:lsdException w:name="Dark List Accent 3" w:semiHidden="0" w:uiPriority="70" w:unhideWhenUsed="0"/>
+    <w:lsdException w:name="Colorful Shading Accent 3" w:semiHidden="0" w:uiPriority="71" w:unhideWhenUsed="0"/>
+    <w:lsdException w:name="Colorful List Accent 3" w:semiHidden="0" w:uiPriority="72" w:unhideWhenUsed="0"/>
+    <w:lsdException w:name="Colorful Grid Accent 3" w:semiHidden="0" w:uiPriority="73" w:unhideWhenUsed="0"/>
+    <w:lsdException w:name="Light Shading Accent 4" w:semiHidden="0" w:uiPriority="60" w:unhideWhenUsed="0"/>
+    <w:lsdException w:name="Light List Accent 4" w:semiHidden="0" w:uiPriority="61" w:unhideWhenUsed="0"/>
+    <w:lsdException w:name="Light Grid Accent 4" w:semiHidden="0" w:uiPriority="62" w:unhideWhenUsed="0"/>
+    <w:lsdException w:name="Medium Shading 1 Accent 4" w:semiHidden="0" w:uiPriority="63" w:unhideWhenUsed="0"/>
+    <w:lsdException w:name="Medium Shading 2 Accent 4" w:semiHidden="0" w:uiPriority="64" w:unhideWhenUsed="0"/>
+    <w:lsdException w:name="Medium List 1 Accent 4" w:semiHidden="0" w:uiPriority="65" w:unhideWhenUsed="0"/>
+    <w:lsdException w:name="Medium List 2 Accent 4" w:semiHidden="0" w:uiPriority="66" w:unhideWhenUsed="0"/>
+    <w:lsdException w:name="Medium Grid 1 Accent 4" w:semiHidden="0" w:uiPriority="67" w:unhideWhenUsed="0"/>
+    <w:lsdException w:name="Medium Grid 2 Accent 4" w:semiHidden="0" w:uiPriority="68" w:unhideWhenUsed="0"/>
+    <w:lsdException w:name="Medium Grid 3 Accent 4" w:semiHidden="0" w:uiPriority="69" w:unhideWhenUsed="0"/>
+    <w:lsdException w:name="Dark List Accent 4" w:semiHidden="0" w:uiPriority="70" w:unhideWhenUsed="0"/>
+    <w:lsdException w:name="Colorful Shading Accent 4" w:semiHidden="0" w:uiPriority="71" w:unhideWhenUsed="0"/>
+    <w:lsdException w:name="Colorful List Accent 4" w:semiHidden="0" w:uiPriority="72" w:unhideWhenUsed="0"/>
+    <w:lsdException w:name="Colorful Grid Accent 4" w:semiHidden="0" w:uiPriority="73" w:unhideWhenUsed="0"/>
+    <w:lsdException w:name="Light Shading Accent 5" w:semiHidden="0" w:uiPriority="60" w:unhideWhenUsed="0"/>
+    <w:lsdException w:name="Light List Accent 5" w:semiHidden="0" w:uiPriority="61" w:unhideWhenUsed="0"/>
+    <w:lsdException w:name="Light Grid Accent 5" w:semiHidden="0" w:uiPriority="62" w:unhideWhenUsed="0"/>
+    <w:lsdException w:name="Medium Shading 1 Accent 5" w:semiHidden="0" w:uiPriority="63" w:unhideWhenUsed="0"/>
+    <w:lsdException w:name="Medium Shading 2 Accent 5" w:semiHidden="0" w:uiPriority="64" w:unhideWhenUsed="0"/>
+    <w:lsdException w:name="Medium List 1 Accent 5" w:semiHidden="0" w:uiPriority="65" w:unhideWhenUsed="0"/>
+    <w:lsdException w:name="Medium List 2 Accent 5" w:semiHidden="0" w:uiPriority="66" w:unhideWhenUsed="0"/>
+    <w:lsdException w:name="Medium Grid 1 Accent 5" w:semiHidden="0" w:uiPriority="67" w:unhideWhenUsed="0"/>
+    <w:lsdException w:name="Medium Grid 2 Accent 5" w:semiHidden="0" w:uiPriority="68" w:unhideWhenUsed="0"/>
+    <w:lsdException w:name="Medium Grid 3 Accent 5" w:semiHidden="0" w:uiPriority="69" w:unhideWhenUsed="0"/>
+    <w:lsdException w:name="Dark List Accent 5" w:semiHidden="0" w:uiPriority="70" w:unhideWhenUsed="0"/>
+    <w:lsdException w:name="Colorful Shading Accent 5" w:semiHidden="0" w:uiPriority="71" w:unhideWhenUsed="0"/>
+    <w:lsdException w:name="Colorful List Accent 5" w:semiHidden="0" w:uiPriority="72" w:unhideWhenUsed="0"/>
+    <w:lsdException w:name="Colorful Grid Accent 5" w:semiHidden="0" w:uiPriority="73" w:unhideWhenUsed="0"/>
+    <w:lsdException w:name="Light Shading Accent 6" w:semiHidden="0" w:uiPriority="60" w:unhideWhenUsed="0"/>
+    <w:lsdException w:name="Light List Accent 6" w:semiHidden="0" w:uiPriority="61" w:unhideWhenUsed="0"/>
+    <w:lsdException w:name="Light Grid Accent 6" w:semiHidden="0" w:uiPriority="62" w:unhideWhenUsed="0"/>
+    <w:lsdException w:name="Medium Shading 1 Accent 6" w:semiHidden="0" w:uiPriority="63" w:unhideWhenUsed="0"/>
+    <w:lsdException w:name="Medium Shading 2 Accent 6" w:semiHidden="0" w:uiPriority="64" w:unhideWhenUsed="0"/>
+    <w:lsdException w:name="Medium List 1 Accent 6" w:semiHidden="0" w:uiPriority="65" w:unhideWhenUsed="0"/>
+    <w:lsdException w:name="Medium List 2 Accent 6" w:semiHidden="0" w:uiPriority="66" w:unhideWhenUsed="0"/>
+    <w:lsdException w:name="Medium Grid 1 Accent 6" w:semiHidden="0" w:uiPriority="67" w:unhideWhenUsed="0"/>
+    <w:lsdException w:name="Medium Grid 2 Accent 6" w:semiHidden="0" w:uiPriority="68" w:unhideWhenUsed="0"/>
+    <w:lsdException w:name="Medium Grid 3 Accent 6" w:semiHidden="0" w:uiPriority="69" w:unhideWhenUsed="0"/>
+    <w:lsdException w:name="Dark List Accent 6" w:semiHidden="0" w:uiPriority="70" w:unhideWhenUsed="0"/>
+    <w:lsdException w:name="Colorful Shading Accent 6" w:semiHidden="0" w:uiPriority="71" w:unhideWhenUsed="0"/>
+    <w:lsdException w:name="Colorful List Accent 6" w:semiHidden="0" w:uiPriority="72" w:unhideWhenUsed="0"/>
+    <w:lsdException w:name="Colorful Grid Accent 6" w:semiHidden="0" w:uiPriority="73" w:unhideWhenUsed="0"/>
+    <w:lsdException w:name="Subtle Emphasis" w:semiHidden="0" w:uiPriority="19" w:unhideWhenUsed="0" w:qFormat="1"/>
+    <w:lsdException w:name="Intense Emphasis" w:semiHidden="0" w:uiPriority="21" w:unhideWhenUsed="0" w:qFormat="1"/>
+    <w:lsdException w:name="Subtle Reference" w:semiHidden="0" w:uiPriority="31" w:unhideWhenUsed="0" w:qFormat="1"/>
+    <w:lsdException w:name="Intense Reference" w:semiHidden="0" w:uiPriority="32" w:unhideWhenUsed="0" w:qFormat="1"/>
+    <w:lsdException w:name="Book Title" w:semiHidden="0" w:uiPriority="33" w:unhideWhenUsed="0" w:qFormat="1"/>
+    <w:lsdException w:name="Bibliography" w:uiPriority="37"/>
+    <w:lsdException w:name="TOC Heading" w:uiPriority="39" w:qFormat="1"/>
+  </w:latentStyles>
+  <w:style w:type="paragraph" w:default="1" w:styleId="Normal">
+    <w:name w:val="Normal"/>
+    <w:qFormat/>
+  </w:style>
+  <w:style w:type="paragraph" w:styleId="Heading1">
+    <w:name w:val="heading 1"/>
+    <w:basedOn w:val="Normal"/>
+    <w:next w:val="Normal"/>
+    <w:link w:val="Heading1Char"/>
+    <w:uiPriority w:val="9"/>
+    <w:qFormat/>
+    <w:rsid w:val="007B028E"/>
+    <w:pPr>
+      <w:keepNext/>
+      <w:keepLines/>
+      <w:spacing w:before="480"/>
+      <w:outlineLvl w:val="0"/>
+    </w:pPr>
+    <w:rPr>
+      <w:rFonts w:asciiTheme="majorHAnsi" w:eastAsiaTheme="majorEastAsia" w:hAnsiTheme="majorHAnsi" w:cstheme="majorBidi"/>
+      <w:b/>
+      <w:bCs/>
+      <w:color w:val="345A8A" w:themeColor="accent1" w:themeShade="B5"/>
+      <w:sz w:val="32"/>
+      <w:szCs w:val="32"/>
+    </w:rPr>
+  </w:style>
+  <w:style w:type="paragraph" w:styleId="Heading2">
+    <w:name w:val="heading 2"/>
+    <w:basedOn w:val="Normal"/>
+    <w:next w:val="Normal"/>
+    <w:link w:val="Heading2Char"/>
+    <w:uiPriority w:val="9"/>
+    <w:unhideWhenUsed/>
+    <w:qFormat/>
+    <w:rsid w:val="00213793"/>
+    <w:pPr>
+      <w:keepNext/>
+      <w:keepLines/>
+      <w:spacing w:before="200"/>
+      <w:outlineLvl w:val="1"/>
+    </w:pPr>
+    <w:rPr>
+      <w:rFonts w:asciiTheme="majorHAnsi" w:eastAsiaTheme="majorEastAsia" w:hAnsiTheme="majorHAnsi" w:cstheme="majorBidi"/>
+      <w:b/>
+      <w:bCs/>
+      <w:color w:val="4F81BD" w:themeColor="accent1"/>
+      <w:sz w:val="26"/>
+      <w:szCs w:val="26"/>
+    </w:rPr>
+  </w:style>
+  <w:style w:type="character" w:default="1" w:styleId="DefaultParagraphFont">
+    <w:name w:val="Default Paragraph Font"/>
+    <w:uiPriority w:val="1"/>
+    <w:semiHidden/>
+    <w:unhideWhenUsed/>
+  </w:style>
+  <w:style w:type="table" w:default="1" w:styleId="TableNormal">
+    <w:name w:val="Normal Table"/>
+    <w:uiPriority w:val="99"/>
+    <w:semiHidden/>
+    <w:unhideWhenUsed/>
+    <w:tblPr>
+      <w:tblInd w:w="0" w:type="dxa"/>
+      <w:tblCellMar>
+        <w:top w:w="0" w:type="dxa"/>
+        <w:left w:w="108" w:type="dxa"/>
+        <w:bottom w:w="0" w:type="dxa"/>
+        <w:right w:w="108" w:type="dxa"/>
+      </w:tblCellMar>
+    </w:tblPr>
+  </w:style>
+  <w:style w:type="numbering" w:default="1" w:styleId="NoList">
+    <w:name w:val="No List"/>
+    <w:uiPriority w:val="99"/>
+    <w:semiHidden/>
+    <w:unhideWhenUsed/>
+  </w:style>
+  <w:style w:type="character" w:customStyle="1" w:styleId="Heading1Char">
+    <w:name w:val="Heading 1 Char"/>
+    <w:basedOn w:val="DefaultParagraphFont"/>
+    <w:link w:val="Heading1"/>
+    <w:uiPriority w:val="9"/>
+    <w:rsid w:val="007B028E"/>
+    <w:rPr>
+      <w:rFonts w:asciiTheme="majorHAnsi" w:eastAsiaTheme="majorEastAsia" w:hAnsiTheme="majorHAnsi" w:cstheme="majorBidi"/>
+      <w:b/>
+      <w:bCs/>
+      <w:color w:val="345A8A" w:themeColor="accent1" w:themeShade="B5"/>
+      <w:sz w:val="32"/>
+      <w:szCs w:val="32"/>
+    </w:rPr>
+  </w:style>
+  <w:style w:type="character" w:customStyle="1" w:styleId="Heading2Char">
+    <w:name w:val="Heading 2 Char"/>
+    <w:basedOn w:val="DefaultParagraphFont"/>
+    <w:link w:val="Heading2"/>
+    <w:uiPriority w:val="9"/>
+    <w:rsid w:val="00213793"/>
+    <w:rPr>
+      <w:rFonts w:asciiTheme="majorHAnsi" w:eastAsiaTheme="majorEastAsia" w:hAnsiTheme="majorHAnsi" w:cstheme="majorBidi"/>
+      <w:b/>
+      <w:bCs/>
+      <w:color w:val="4F81BD" w:themeColor="accent1"/>
+      <w:sz w:val="26"/>
+      <w:szCs w:val="26"/>
+    </w:rPr>
+  </w:style>
+  <w:style w:type="character" w:styleId="Hyperlink">
+    <w:name w:val="Hyperlink"/>
+    <w:basedOn w:val="DefaultParagraphFont"/>
+    <w:uiPriority w:val="99"/>
+    <w:unhideWhenUsed/>
+    <w:rsid w:val="002B7901"/>
+    <w:rPr>
+      <w:color w:val="0000FF" w:themeColor="hyperlink"/>
+      <w:u w:val="single"/>
+    </w:rPr>
+  </w:style>
+</w:styles>
+</file>
+
+<file path=word/stylesWithEffects.xml><?xml version="1.0" encoding="utf-8"?>
+<w:styles xmlns:wpc="http://schemas.microsoft.com/office/word/2010/wordprocessingCanvas" xmlns:mo="http://schemas.microsoft.com/office/mac/office/2008/main" xmlns:mc="http://schemas.openxmlformats.org/markup-compatibility/2006" xmlns:mv="urn:schemas-microsoft-com:mac:vml" xmlns:o="urn:schemas-microsoft-com:office:office" xmlns:r="http://schemas.openxmlformats.org/officeDocument/2006/relationships" xmlns:m="http://schemas.openxmlformats.org/officeDocument/2006/math" xmlns:v="urn:schemas-microsoft-com:vml" xmlns:wp14="http://schemas.microsoft.com/office/word/2010/wordprocessingDrawing" xmlns:wp="http://schemas.openxmlformats.org/drawingml/2006/wordprocessingDrawing" xmlns:w10="urn:schemas-microsoft-com:office:word" xmlns:w="http://schemas.openxmlformats.org/wordprocessingml/2006/main" xmlns:w14="http://schemas.microsoft.com/office/word/2010/wordml" xmlns:wpg="http://schemas.microsoft.com/office/word/2010/wordprocessingGroup" xmlns:wpi="http://schemas.microsoft.com/office/word/2010/wordprocessingInk" xmlns:wne="http://schemas.microsoft.com/office/word/2006/wordml" xmlns:wps="http://schemas.microsoft.com/office/word/2010/wordprocessingShape" mc:Ignorable="w14 wp14">
+  <w:docDefaults>
+    <w:rPrDefault>
+      <w:rPr>
+        <w:rFonts w:asciiTheme="minorHAnsi" w:eastAsiaTheme="minorEastAsia" w:hAnsiTheme="minorHAnsi" w:cstheme="minorBidi"/>
+        <w:sz w:val="24"/>
+        <w:szCs w:val="24"/>
+        <w:lang w:val="en-US" w:eastAsia="en-US" w:bidi="ar-SA"/>
+      </w:rPr>
+    </w:rPrDefault>
+    <w:pPrDefault/>
+  </w:docDefaults>
+  <w:latentStyles w:defLockedState="0" w:defUIPriority="99" w:defSemiHidden="1" w:defUnhideWhenUsed="1" w:defQFormat="0" w:count="276">
+    <w:lsdException w:name="Normal" w:semiHidden="0" w:uiPriority="0" w:unhideWhenUsed="0" w:qFormat="1"/>
+    <w:lsdException w:name="heading 1" w:semiHidden="0" w:uiPriority="9" w:unhideWhenUsed="0" w:qFormat="1"/>
+    <w:lsdException w:name="heading 2" w:uiPriority="9" w:qFormat="1"/>
+    <w:lsdException w:name="heading 3" w:uiPriority="9" w:qFormat="1"/>
+    <w:lsdException w:name="heading 4" w:uiPriority="9" w:qFormat="1"/>
+    <w:lsdException w:name="heading 5" w:uiPriority="9" w:qFormat="1"/>
+    <w:lsdException w:name="heading 6" w:uiPriority="9" w:qFormat="1"/>
+    <w:lsdException w:name="heading 7" w:uiPriority="9" w:qFormat="1"/>
+    <w:lsdException w:name="heading 8" w:uiPriority="9" w:qFormat="1"/>
+    <w:lsdException w:name="heading 9" w:uiPriority="9" w:qFormat="1"/>
+    <w:lsdException w:name="toc 1" w:uiPriority="39"/>
+    <w:lsdException w:name="toc 2" w:uiPriority="39"/>
+    <w:lsdException w:name="toc 3" w:uiPriority="39"/>
+    <w:lsdException w:name="toc 4" w:uiPriority="39"/>
+    <w:lsdException w:name="toc 5" w:uiPriority="39"/>
+    <w:lsdException w:name="toc 6" w:uiPriority="39"/>
+    <w:lsdException w:name="toc 7" w:uiPriority="39"/>
+    <w:lsdException w:name="toc 8" w:uiPriority="39"/>
+    <w:lsdException w:name="toc 9" w:uiPriority="39"/>
+    <w:lsdException w:name="caption" w:uiPriority="35" w:qFormat="1"/>
+    <w:lsdException w:name="Title" w:semiHidden="0" w:uiPriority="10" w:unhideWhenUsed="0" w:qFormat="1"/>
+    <w:lsdException w:name="Default Paragraph Font" w:uiPriority="1"/>
+    <w:lsdException w:name="Subtitle" w:semiHidden="0" w:uiPriority="11" w:unhideWhenUsed="0" w:qFormat="1"/>
+    <w:lsdException w:name="Strong" w:semiHidden="0" w:uiPriority="22" w:unhideWhenUsed="0" w:qFormat="1"/>
+    <w:lsdException w:name="Emphasis" w:semiHidden="0" w:uiPriority="20" w:unhideWhenUsed="0" w:qFormat="1"/>
+    <w:lsdException w:name="Table Grid" w:semiHidden="0" w:uiPriority="59" w:unhideWhenUsed="0"/>
+    <w:lsdException w:name="Placeholder Text" w:unhideWhenUsed="0"/>
+    <w:lsdException w:name="No Spacing" w:uiPriority="1" w:unhideWhenUsed="0" w:qFormat="1"/>
+    <w:lsdException w:name="Light Shading" w:semiHidden="0" w:uiPriority="60" w:unhideWhenUsed="0"/>
+    <w:lsdException w:name="Light List" w:semiHidden="0" w:uiPriority="61" w:unhideWhenUsed="0"/>
+    <w:lsdException w:name="Light Grid" w:semiHidden="0" w:uiPriority="62" w:unhideWhenUsed="0"/>
+    <w:lsdException w:name="Medium Shading 1" w:semiHidden="0" w:uiPriority="63" w:unhideWhenUsed="0"/>
+    <w:lsdException w:name="Medium Shading 2" w:semiHidden="0" w:uiPriority="64" w:unhideWhenUsed="0"/>
+    <w:lsdException w:name="Medium List 1" w:semiHidden="0" w:uiPriority="65" w:unhideWhenUsed="0"/>
+    <w:lsdException w:name="Medium List 2" w:semiHidden="0" w:uiPriority="66" w:unhideWhenUsed="0"/>
+    <w:lsdException w:name="Medium Grid 1" w:semiHidden="0" w:uiPriority="67" w:unhideWhenUsed="0"/>
+    <w:lsdException w:name="Medium Grid 2" w:semiHidden="0" w:uiPriority="68" w:unhideWhenUsed="0"/>
+    <w:lsdException w:name="Medium Grid 3" w:semiHidden="0" w:uiPriority="69" w:unhideWhenUsed="0"/>
+    <w:lsdException w:name="Dark List" w:semiHidden="0" w:uiPriority="70" w:unhideWhenUsed="0"/>
+    <w:lsdException w:name="Colorful Shading" w:semiHidden="0" w:uiPriority="71" w:unhideWhenUsed="0"/>
+    <w:lsdException w:name="Colorful List" w:semiHidden="0" w:uiPriority="72" w:unhideWhenUsed="0"/>
+    <w:lsdException w:name="Colorful Grid" w:semiHidden="0" w:uiPriority="73" w:unhideWhenUsed="0"/>
+    <w:lsdException w:name="Light Shading Accent 1" w:semiHidden="0" w:uiPriority="60" w:unhideWhenUsed="0"/>
+    <w:lsdException w:name="Light List Accent 1" w:semiHidden="0" w:uiPriority="61" w:unhideWhenUsed="0"/>
+    <w:lsdException w:name="Light Grid Accent 1" w:semiHidden="0" w:uiPriority="62" w:unhideWhenUsed="0"/>
+    <w:lsdException w:name="Medium Shading 1 Accent 1" w:semiHidden="0" w:uiPriority="63" w:unhideWhenUsed="0"/>
+    <w:lsdException w:name="Medium Shading 2 Accent 1" w:semiHidden="0" w:uiPriority="64" w:unhideWhenUsed="0"/>
+    <w:lsdException w:name="Medium List 1 Accent 1" w:semiHidden="0" w:uiPriority="65" w:unhideWhenUsed="0"/>
+    <w:lsdException w:name="Revision" w:unhideWhenUsed="0"/>
+    <w:lsdException w:name="List Paragraph" w:semiHidden="0" w:uiPriority="34" w:unhideWhenUsed="0" w:qFormat="1"/>
+    <w:lsdException w:name="Quote" w:semiHidden="0" w:uiPriority="29" w:unhideWhenUsed="0" w:qFormat="1"/>
+    <w:lsdException w:name="Intense Quote" w:semiHidden="0" w:uiPriority="30" w:unhideWhenUsed="0" w:qFormat="1"/>
+    <w:lsdException w:name="Medium List 2 Accent 1" w:semiHidden="0" w:uiPriority="66" w:unhideWhenUsed="0"/>
+    <w:lsdException w:name="Medium Grid 1 Accent 1" w:semiHidden="0" w:uiPriority="67" w:unhideWhenUsed="0"/>
+    <w:lsdException w:name="Medium Grid 2 Accent 1" w:semiHidden="0" w:uiPriority="68" w:unhideWhenUsed="0"/>
+    <w:lsdException w:name="Medium Grid 3 Accent 1" w:semiHidden="0" w:uiPriority="69" w:unhideWhenUsed="0"/>
+    <w:lsdException w:name="Dark List Accent 1" w:semiHidden="0" w:uiPriority="70" w:unhideWhenUsed="0"/>
+    <w:lsdException w:name="Colorful Shading Accent 1" w:semiHidden="0" w:uiPriority="71" w:unhideWhenUsed="0"/>
+    <w:lsdException w:name="Colorful List Accent 1" w:semiHidden="0" w:uiPriority="72" w:unhideWhenUsed="0"/>
+    <w:lsdException w:name="Colorful Grid Accent 1" w:semiHidden="0" w:uiPriority="73" w:unhideWhenUsed="0"/>
+    <w:lsdException w:name="Light Shading Accent 2" w:semiHidden="0" w:uiPriority="60" w:unhideWhenUsed="0"/>
+    <w:lsdException w:name="Light List Accent 2" w:semiHidden="0" w:uiPriority="61" w:unhideWhenUsed="0"/>
+    <w:lsdException w:name="Light Grid Accent 2" w:semiHidden="0" w:uiPriority="62" w:unhideWhenUsed="0"/>
+    <w:lsdException w:name="Medium Shading 1 Accent 2" w:semiHidden="0" w:uiPriority="63" w:unhideWhenUsed="0"/>
+    <w:lsdException w:name="Medium Shading 2 Accent 2" w:semiHidden="0" w:uiPriority="64" w:unhideWhenUsed="0"/>
+    <w:lsdException w:name="Medium List 1 Accent 2" w:semiHidden="0" w:uiPriority="65" w:unhideWhenUsed="0"/>
+    <w:lsdException w:name="Medium List 2 Accent 2" w:semiHidden="0" w:uiPriority="66" w:unhideWhenUsed="0"/>
+    <w:lsdException w:name="Medium Grid 1 Accent 2" w:semiHidden="0" w:uiPriority="67" w:unhideWhenUsed="0"/>
+    <w:lsdException w:name="Medium Grid 2 Accent 2" w:semiHidden="0" w:uiPriority="68" w:unhideWhenUsed="0"/>
+    <w:lsdException w:name="Medium Grid 3 Accent 2" w:semiHidden="0" w:uiPriority="69" w:unhideWhenUsed="0"/>
+    <w:lsdException w:name="Dark List Accent 2" w:semiHidden="0" w:uiPriority="70" w:unhideWhenUsed="0"/>
+    <w:lsdException w:name="Colorful Shading Accent 2" w:semiHidden="0" w:uiPriority="71" w:unhideWhenUsed="0"/>
+    <w:lsdException w:name="Colorful List Accent 2" w:semiHidden="0" w:uiPriority="72" w:unhideWhenUsed="0"/>
+    <w:lsdException w:name="Colorful Grid Accent 2" w:semiHidden="0" w:uiPriority="73" w:unhideWhenUsed="0"/>
+    <w:lsdException w:name="Light Shading Accent 3" w:semiHidden="0" w:uiPriority="60" w:unhideWhenUsed="0"/>
+    <w:lsdException w:name="Light List Accent 3" w:semiHidden="0" w:uiPriority="61" w:unhideWhenUsed="0"/>
+    <w:lsdException w:name="Light Grid Accent 3" w:semiHidden="0" w:uiPriority="62" w:unhideWhenUsed="0"/>
+    <w:lsdException w:name="Medium Shading 1 Accent 3" w:semiHidden="0" w:uiPriority="63" w:unhideWhenUsed="0"/>
+    <w:lsdException w:name="Medium Shading 2 Accent 3" w:semiHidden="0" w:uiPriority="64" w:unhideWhenUsed="0"/>
+    <w:lsdException w:name="Medium List 1 Accent 3" w:semiHidden="0" w:uiPriority="65" w:unhideWhenUsed="0"/>
+    <w:lsdException w:name="Medium List 2 Accent 3" w:semiHidden="0" w:uiPriority="66" w:unhideWhenUsed="0"/>
+    <w:lsdException w:name="Medium Grid 1 Accent 3" w:semiHidden="0" w:uiPriority="67" w:unhideWhenUsed="0"/>
+    <w:lsdException w:name="Medium Grid 2 Accent 3" w:semiHidden="0" w:uiPriority="68" w:unhideWhenUsed="0"/>
+    <w:lsdException w:name="Medium Grid 3 Accent 3" w:semiHidden="0" w:uiPriority="69" w:unhideWhenUsed="0"/>
+    <w:lsdException w:name="Dark List Accent 3" w:semiHidden="0" w:uiPriority="70" w:unhideWhenUsed="0"/>
+    <w:lsdException w:name="Colorful Shading Accent 3" w:semiHidden="0" w:uiPriority="71" w:unhideWhenUsed="0"/>
+    <w:lsdException w:name="Colorful List Accent 3" w:semiHidden="0" w:uiPriority="72" w:unhideWhenUsed="0"/>
+    <w:lsdException w:name="Colorful Grid Accent 3" w:semiHidden="0" w:uiPriority="73" w:unhideWhenUsed="0"/>
+    <w:lsdException w:name="Light Shading Accent 4" w:semiHidden="0" w:uiPriority="60" w:unhideWhenUsed="0"/>
+    <w:lsdException w:name="Light List Accent 4" w:semiHidden="0" w:uiPriority="61" w:unhideWhenUsed="0"/>
+    <w:lsdException w:name="Light Grid Accent 4" w:semiHidden="0" w:uiPriority="62" w:unhideWhenUsed="0"/>
+    <w:lsdException w:name="Medium Shading 1 Accent 4" w:semiHidden="0" w:uiPriority="63" w:unhideWhenUsed="0"/>
+    <w:lsdException w:name="Medium Shading 2 Accent 4" w:semiHidden="0" w:uiPriority="64" w:unhideWhenUsed="0"/>
+    <w:lsdException w:name="Medium List 1 Accent 4" w:semiHidden="0" w:uiPriority="65" w:unhideWhenUsed="0"/>
+    <w:lsdException w:name="Medium List 2 Accent 4" w:semiHidden="0" w:uiPriority="66" w:unhideWhenUsed="0"/>
+    <w:lsdException w:name="Medium Grid 1 Accent 4" w:semiHidden="0" w:uiPriority="67" w:unhideWhenUsed="0"/>
+    <w:lsdException w:name="Medium Grid 2 Accent 4" w:semiHidden="0" w:uiPriority="68" w:unhideWhenUsed="0"/>
+    <w:lsdException w:name="Medium Grid 3 Accent 4" w:semiHidden="0" w:uiPriority="69" w:unhideWhenUsed="0"/>
+    <w:lsdException w:name="Dark List Accent 4" w:semiHidden="0" w:uiPriority="70" w:unhideWhenUsed="0"/>
+    <w:lsdException w:name="Colorful Shading Accent 4" w:semiHidden="0" w:uiPriority="71" w:unhideWhenUsed="0"/>
+    <w:lsdException w:name="Colorful List Accent 4" w:semiHidden="0" w:uiPriority="72" w:unhideWhenUsed="0"/>
+    <w:lsdException w:name="Colorful Grid Accent 4" w:semiHidden="0" w:uiPriority="73" w:unhideWhenUsed="0"/>
+    <w:lsdException w:name="Light Shading Accent 5" w:semiHidden="0" w:uiPriority="60" w:unhideWhenUsed="0"/>
+    <w:lsdException w:name="Light List Accent 5" w:semiHidden="0" w:uiPriority="61" w:unhideWhenUsed="0"/>
+    <w:lsdException w:name="Light Grid Accent 5" w:semiHidden="0" w:uiPriority="62" w:unhideWhenUsed="0"/>
+    <w:lsdException w:name="Medium Shading 1 Accent 5" w:semiHidden="0" w:uiPriority="63" w:unhideWhenUsed="0"/>
+    <w:lsdException w:name="Medium Shading 2 Accent 5" w:semiHidden="0" w:uiPriority="64" w:unhideWhenUsed="0"/>
+    <w:lsdException w:name="Medium List 1 Accent 5" w:semiHidden="0" w:uiPriority="65" w:unhideWhenUsed="0"/>
+    <w:lsdException w:name="Medium List 2 Accent 5" w:semiHidden="0" w:uiPriority="66" w:unhideWhenUsed="0"/>
+    <w:lsdException w:name="Medium Grid 1 Accent 5" w:semiHidden="0" w:uiPriority="67" w:unhideWhenUsed="0"/>
+    <w:lsdException w:name="Medium Grid 2 Accent 5" w:semiHidden="0" w:uiPriority="68" w:unhideWhenUsed="0"/>
+    <w:lsdException w:name="Medium Grid 3 Accent 5" w:semiHidden="0" w:uiPriority="69" w:unhideWhenUsed="0"/>
+    <w:lsdException w:name="Dark List Accent 5" w:semiHidden="0" w:uiPriority="70" w:unhideWhenUsed="0"/>
+    <w:lsdException w:name="Colorful Shading Accent 5" w:semiHidden="0" w:uiPriority="71" w:unhideWhenUsed="0"/>
+    <w:lsdException w:name="Colorful List Accent 5" w:semiHidden="0" w:uiPriority="72" w:unhideWhenUsed="0"/>
+    <w:lsdException w:name="Colorful Grid Accent 5" w:semiHidden="0" w:uiPriority="73" w:unhideWhenUsed="0"/>
+    <w:lsdException w:name="Light Shading Accent 6" w:semiHidden="0" w:uiPriority="60" w:unhideWhenUsed="0"/>
+    <w:lsdException w:name="Light List Accent 6" w:semiHidden="0" w:uiPriority="61" w:unhideWhenUsed="0"/>
+    <w:lsdException w:name="Light Grid Accent 6" w:semiHidden="0" w:uiPriority="62" w:unhideWhenUsed="0"/>
+    <w:lsdException w:name="Medium Shading 1 Accent 6" w:semiHidden="0" w:uiPriority="63" w:unhideWhenUsed="0"/>
+    <w:lsdException w:name="Medium Shading 2 Accent 6" w:semiHidden="0" w:uiPriority="64" w:unhideWhenUsed="0"/>
+    <w:lsdException w:name="Medium List 1 Accent 6" w:semiHidden="0" w:uiPriority="65" w:unhideWhenUsed="0"/>
+    <w:lsdException w:name="Medium List 2 Accent 6" w:semiHidden="0" w:uiPriority="66" w:unhideWhenUsed="0"/>
+    <w:lsdException w:name="Medium Grid 1 Accent 6" w:semiHidden="0" w:uiPriority="67" w:unhideWhenUsed="0"/>
+    <w:lsdException w:name="Medium Grid 2 Accent 6" w:semiHidden="0" w:uiPriority="68" w:unhideWhenUsed="0"/>
+    <w:lsdException w:name="Medium Grid 3 Accent 6" w:semiHidden="0" w:uiPriority="69" w:unhideWhenUsed="0"/>
+    <w:lsdException w:name="Dark List Accent 6" w:semiHidden="0" w:uiPriority="70" w:unhideWhenUsed="0"/>
+    <w:lsdException w:name="Colorful Shading Accent 6" w:semiHidden="0" w:uiPriority="71" w:unhideWhenUsed="0"/>
+    <w:lsdException w:name="Colorful List Accent 6" w:semiHidden="0" w:uiPriority="72" w:unhideWhenUsed="0"/>
+    <w:lsdException w:name="Colorful Grid Accent 6" w:semiHidden="0" w:uiPriority="73" w:unhideWhenUsed="0"/>
+    <w:lsdException w:name="Subtle Emphasis" w:semiHidden="0" w:uiPriority="19" w:unhideWhenUsed="0" w:qFormat="1"/>
+    <w:lsdException w:name="Intense Emphasis" w:semiHidden="0" w:uiPriority="21" w:unhideWhenUsed="0" w:qFormat="1"/>
+    <w:lsdException w:name="Subtle Reference" w:semiHidden="0" w:uiPriority="31" w:unhideWhenUsed="0" w:qFormat="1"/>
+    <w:lsdException w:name="Intense Reference" w:semiHidden="0" w:uiPriority="32" w:unhideWhenUsed="0" w:qFormat="1"/>
+    <w:lsdException w:name="Book Title" w:semiHidden="0" w:uiPriority="33" w:unhideWhenUsed="0" w:qFormat="1"/>
+    <w:lsdException w:name="Bibliography" w:uiPriority="37"/>
+    <w:lsdException w:name="TOC Heading" w:uiPriority="39" w:qFormat="1"/>
   </w:latentStyles>
   <w:style w:type="paragraph" w:default="1" w:styleId="Normal">
     <w:name w:val="Normal"/>

</xml_diff>